<commit_message>
Continued work on table, added legs and started work on cloth
</commit_message>
<xml_diff>
--- a/models/SquareTable/SquareTableLog.docx
+++ b/models/SquareTable/SquareTableLog.docx
@@ -20,7 +20,7 @@
         </w:rPr>
         <w:drawing>
           <wp:inline distT="0" distB="0" distL="0" distR="0">
-            <wp:extent cx="4762500" cy="3131820"/>
+            <wp:extent cx="4152900" cy="2730948"/>
             <wp:effectExtent l="0" t="0" r="0" b="0"/>
             <wp:docPr id="2" name="Picture 2" descr="Image result for antique table"/>
             <wp:cNvGraphicFramePr>
@@ -51,7 +51,7 @@
                   <pic:spPr bwMode="auto">
                     <a:xfrm>
                       <a:off x="0" y="0"/>
-                      <a:ext cx="4762500" cy="3131820"/>
+                      <a:ext cx="4156690" cy="2733440"/>
                     </a:xfrm>
                     <a:prstGeom prst="rect">
                       <a:avLst/>
@@ -83,12 +83,10 @@
       <w:r>
         <w:t xml:space="preserve"> )</w:t>
       </w:r>
-      <w:bookmarkStart w:id="0" w:name="_GoBack"/>
-      <w:bookmarkEnd w:id="0"/>
     </w:p>
+    <w:p/>
     <w:p>
       <w:r>
-        <w:lastRenderedPageBreak/>
         <w:t>Made initial sketch of table</w:t>
       </w:r>
       <w:r>
@@ -97,8 +95,8 @@
         </w:rPr>
         <w:drawing>
           <wp:inline distT="0" distB="0" distL="0" distR="0">
-            <wp:extent cx="5943600" cy="3710940"/>
-            <wp:effectExtent l="0" t="0" r="0" b="3810"/>
+            <wp:extent cx="4792980" cy="2992540"/>
+            <wp:effectExtent l="0" t="0" r="7620" b="0"/>
             <wp:docPr id="1" name="Picture 1" descr="C:\Users\flyQuijote\AppData\Local\Microsoft\Windows\INetCache\Content.Word\tableSketch.png"/>
             <wp:cNvGraphicFramePr>
               <a:graphicFrameLocks xmlns:a="http://schemas.openxmlformats.org/drawingml/2006/main" noChangeAspect="1"/>
@@ -128,7 +126,7 @@
                   <pic:spPr bwMode="auto">
                     <a:xfrm>
                       <a:off x="0" y="0"/>
-                      <a:ext cx="5943600" cy="3710940"/>
+                      <a:ext cx="4798321" cy="2995874"/>
                     </a:xfrm>
                     <a:prstGeom prst="rect">
                       <a:avLst/>
@@ -146,6 +144,141 @@
       </w:r>
     </w:p>
     <w:p/>
+    <w:p/>
+    <w:p>
+      <w:r>
+        <w:lastRenderedPageBreak/>
+        <w:t>4-22-17</w:t>
+      </w:r>
+    </w:p>
+    <w:p>
+      <w:r>
+        <w:t>Initial Table modeling</w:t>
+      </w:r>
+    </w:p>
+    <w:p>
+      <w:r>
+        <w:rPr>
+          <w:noProof/>
+        </w:rPr>
+        <w:drawing>
+          <wp:inline distT="0" distB="0" distL="0" distR="0">
+            <wp:extent cx="5935980" cy="3337560"/>
+            <wp:effectExtent l="0" t="0" r="7620" b="0"/>
+            <wp:docPr id="4" name="Picture 4" descr="C:\Users\flyQuijote\AppData\Local\Microsoft\Windows\INetCache\Content.Word\progress1.png"/>
+            <wp:cNvGraphicFramePr>
+              <a:graphicFrameLocks xmlns:a="http://schemas.openxmlformats.org/drawingml/2006/main" noChangeAspect="1"/>
+            </wp:cNvGraphicFramePr>
+            <a:graphic xmlns:a="http://schemas.openxmlformats.org/drawingml/2006/main">
+              <a:graphicData uri="http://schemas.openxmlformats.org/drawingml/2006/picture">
+                <pic:pic xmlns:pic="http://schemas.openxmlformats.org/drawingml/2006/picture">
+                  <pic:nvPicPr>
+                    <pic:cNvPr id="0" name="Picture 7" descr="C:\Users\flyQuijote\AppData\Local\Microsoft\Windows\INetCache\Content.Word\progress1.png"/>
+                    <pic:cNvPicPr>
+                      <a:picLocks noChangeAspect="1" noChangeArrowheads="1"/>
+                    </pic:cNvPicPr>
+                  </pic:nvPicPr>
+                  <pic:blipFill>
+                    <a:blip r:embed="rId7">
+                      <a:extLst>
+                        <a:ext uri="{28A0092B-C50C-407E-A947-70E740481C1C}">
+                          <a14:useLocalDpi xmlns:a14="http://schemas.microsoft.com/office/drawing/2010/main" val="0"/>
+                        </a:ext>
+                      </a:extLst>
+                    </a:blip>
+                    <a:srcRect/>
+                    <a:stretch>
+                      <a:fillRect/>
+                    </a:stretch>
+                  </pic:blipFill>
+                  <pic:spPr bwMode="auto">
+                    <a:xfrm>
+                      <a:off x="0" y="0"/>
+                      <a:ext cx="5935980" cy="3337560"/>
+                    </a:xfrm>
+                    <a:prstGeom prst="rect">
+                      <a:avLst/>
+                    </a:prstGeom>
+                    <a:noFill/>
+                    <a:ln>
+                      <a:noFill/>
+                    </a:ln>
+                  </pic:spPr>
+                </pic:pic>
+              </a:graphicData>
+            </a:graphic>
+          </wp:inline>
+        </w:drawing>
+      </w:r>
+    </w:p>
+    <w:p>
+      <w:r>
+        <w:t>Added Legs</w:t>
+      </w:r>
+    </w:p>
+    <w:p>
+      <w:r>
+        <w:rPr>
+          <w:noProof/>
+        </w:rPr>
+        <w:drawing>
+          <wp:inline distT="0" distB="0" distL="0" distR="0" wp14:anchorId="30790119" wp14:editId="2D2BE729">
+            <wp:extent cx="5935980" cy="3337560"/>
+            <wp:effectExtent l="0" t="0" r="7620" b="0"/>
+            <wp:docPr id="5" name="Picture 5" descr="C:\Users\flyQuijote\AppData\Local\Microsoft\Windows\INetCache\Content.Word\progress2.png"/>
+            <wp:cNvGraphicFramePr>
+              <a:graphicFrameLocks xmlns:a="http://schemas.openxmlformats.org/drawingml/2006/main" noChangeAspect="1"/>
+            </wp:cNvGraphicFramePr>
+            <a:graphic xmlns:a="http://schemas.openxmlformats.org/drawingml/2006/main">
+              <a:graphicData uri="http://schemas.openxmlformats.org/drawingml/2006/picture">
+                <pic:pic xmlns:pic="http://schemas.openxmlformats.org/drawingml/2006/picture">
+                  <pic:nvPicPr>
+                    <pic:cNvPr id="0" name="Picture 8" descr="C:\Users\flyQuijote\AppData\Local\Microsoft\Windows\INetCache\Content.Word\progress2.png"/>
+                    <pic:cNvPicPr>
+                      <a:picLocks noChangeAspect="1" noChangeArrowheads="1"/>
+                    </pic:cNvPicPr>
+                  </pic:nvPicPr>
+                  <pic:blipFill>
+                    <a:blip r:embed="rId8">
+                      <a:extLst>
+                        <a:ext uri="{28A0092B-C50C-407E-A947-70E740481C1C}">
+                          <a14:useLocalDpi xmlns:a14="http://schemas.microsoft.com/office/drawing/2010/main" val="0"/>
+                        </a:ext>
+                      </a:extLst>
+                    </a:blip>
+                    <a:srcRect/>
+                    <a:stretch>
+                      <a:fillRect/>
+                    </a:stretch>
+                  </pic:blipFill>
+                  <pic:spPr bwMode="auto">
+                    <a:xfrm>
+                      <a:off x="0" y="0"/>
+                      <a:ext cx="5935980" cy="3337560"/>
+                    </a:xfrm>
+                    <a:prstGeom prst="rect">
+                      <a:avLst/>
+                    </a:prstGeom>
+                    <a:noFill/>
+                    <a:ln>
+                      <a:noFill/>
+                    </a:ln>
+                  </pic:spPr>
+                </pic:pic>
+              </a:graphicData>
+            </a:graphic>
+          </wp:inline>
+        </w:drawing>
+      </w:r>
+    </w:p>
+    <w:p/>
+    <w:p>
+      <w:r>
+        <w:tab/>
+      </w:r>
+      <w:bookmarkStart w:id="0" w:name="_GoBack"/>
+      <w:bookmarkEnd w:id="0"/>
+    </w:p>
     <w:sectPr>
       <w:pgSz w:w="12240" w:h="15840"/>
       <w:pgMar w:top="1440" w:right="1440" w:bottom="1440" w:left="1440" w:header="720" w:footer="720" w:gutter="0"/>

</xml_diff>

<commit_message>
Finished Table and log
</commit_message>
<xml_diff>
--- a/models/SquareTable/SquareTableLog.docx
+++ b/models/SquareTable/SquareTableLog.docx
@@ -163,8 +163,8 @@
         </w:rPr>
         <w:drawing>
           <wp:inline distT="0" distB="0" distL="0" distR="0">
-            <wp:extent cx="5935980" cy="3337560"/>
-            <wp:effectExtent l="0" t="0" r="7620" b="0"/>
+            <wp:extent cx="3552683" cy="1997529"/>
+            <wp:effectExtent l="0" t="0" r="0" b="3175"/>
             <wp:docPr id="4" name="Picture 4" descr="C:\Users\flyQuijote\AppData\Local\Microsoft\Windows\INetCache\Content.Word\progress1.png"/>
             <wp:cNvGraphicFramePr>
               <a:graphicFrameLocks xmlns:a="http://schemas.openxmlformats.org/drawingml/2006/main" noChangeAspect="1"/>
@@ -179,7 +179,7 @@
                     </pic:cNvPicPr>
                   </pic:nvPicPr>
                   <pic:blipFill>
-                    <a:blip r:embed="rId7">
+                    <a:blip r:embed="rId7" cstate="print">
                       <a:extLst>
                         <a:ext uri="{28A0092B-C50C-407E-A947-70E740481C1C}">
                           <a14:useLocalDpi xmlns:a14="http://schemas.microsoft.com/office/drawing/2010/main" val="0"/>
@@ -194,7 +194,7 @@
                   <pic:spPr bwMode="auto">
                     <a:xfrm>
                       <a:off x="0" y="0"/>
-                      <a:ext cx="5935980" cy="3337560"/>
+                      <a:ext cx="3556528" cy="1999691"/>
                     </a:xfrm>
                     <a:prstGeom prst="rect">
                       <a:avLst/>
@@ -223,8 +223,8 @@
         </w:rPr>
         <w:drawing>
           <wp:inline distT="0" distB="0" distL="0" distR="0" wp14:anchorId="30790119" wp14:editId="2D2BE729">
-            <wp:extent cx="5935980" cy="3337560"/>
-            <wp:effectExtent l="0" t="0" r="7620" b="0"/>
+            <wp:extent cx="3620443" cy="2035628"/>
+            <wp:effectExtent l="0" t="0" r="0" b="3175"/>
             <wp:docPr id="5" name="Picture 5" descr="C:\Users\flyQuijote\AppData\Local\Microsoft\Windows\INetCache\Content.Word\progress2.png"/>
             <wp:cNvGraphicFramePr>
               <a:graphicFrameLocks xmlns:a="http://schemas.openxmlformats.org/drawingml/2006/main" noChangeAspect="1"/>
@@ -239,7 +239,7 @@
                     </pic:cNvPicPr>
                   </pic:nvPicPr>
                   <pic:blipFill>
-                    <a:blip r:embed="rId8">
+                    <a:blip r:embed="rId8" cstate="print">
                       <a:extLst>
                         <a:ext uri="{28A0092B-C50C-407E-A947-70E740481C1C}">
                           <a14:useLocalDpi xmlns:a14="http://schemas.microsoft.com/office/drawing/2010/main" val="0"/>
@@ -254,7 +254,7 @@
                   <pic:spPr bwMode="auto">
                     <a:xfrm>
                       <a:off x="0" y="0"/>
-                      <a:ext cx="5935980" cy="3337560"/>
+                      <a:ext cx="3625558" cy="2038504"/>
                     </a:xfrm>
                     <a:prstGeom prst="rect">
                       <a:avLst/>
@@ -271,10 +271,250 @@
         </w:drawing>
       </w:r>
     </w:p>
-    <w:p/>
-    <w:p>
-      <w:r>
-        <w:tab/>
+    <w:p>
+      <w:r>
+        <w:t>Added cloth to the table</w:t>
+      </w:r>
+    </w:p>
+    <w:p>
+      <w:r>
+        <w:rPr>
+          <w:noProof/>
+        </w:rPr>
+        <w:drawing>
+          <wp:inline distT="0" distB="0" distL="0" distR="0" wp14:anchorId="7A47837B" wp14:editId="248C0B78">
+            <wp:extent cx="3620135" cy="2038748"/>
+            <wp:effectExtent l="0" t="0" r="0" b="0"/>
+            <wp:docPr id="6" name="Picture 6" descr="C:\Users\flyQuijote\AppData\Local\Microsoft\Windows\INetCache\Content.Word\progress3.png"/>
+            <wp:cNvGraphicFramePr>
+              <a:graphicFrameLocks xmlns:a="http://schemas.openxmlformats.org/drawingml/2006/main" noChangeAspect="1"/>
+            </wp:cNvGraphicFramePr>
+            <a:graphic xmlns:a="http://schemas.openxmlformats.org/drawingml/2006/main">
+              <a:graphicData uri="http://schemas.openxmlformats.org/drawingml/2006/picture">
+                <pic:pic xmlns:pic="http://schemas.openxmlformats.org/drawingml/2006/picture">
+                  <pic:nvPicPr>
+                    <pic:cNvPr id="0" name="Picture 2" descr="C:\Users\flyQuijote\AppData\Local\Microsoft\Windows\INetCache\Content.Word\progress3.png"/>
+                    <pic:cNvPicPr>
+                      <a:picLocks noChangeAspect="1" noChangeArrowheads="1"/>
+                    </pic:cNvPicPr>
+                  </pic:nvPicPr>
+                  <pic:blipFill>
+                    <a:blip r:embed="rId9" cstate="print">
+                      <a:extLst>
+                        <a:ext uri="{28A0092B-C50C-407E-A947-70E740481C1C}">
+                          <a14:useLocalDpi xmlns:a14="http://schemas.microsoft.com/office/drawing/2010/main" val="0"/>
+                        </a:ext>
+                      </a:extLst>
+                    </a:blip>
+                    <a:srcRect/>
+                    <a:stretch>
+                      <a:fillRect/>
+                    </a:stretch>
+                  </pic:blipFill>
+                  <pic:spPr bwMode="auto">
+                    <a:xfrm>
+                      <a:off x="0" y="0"/>
+                      <a:ext cx="3626173" cy="2042149"/>
+                    </a:xfrm>
+                    <a:prstGeom prst="rect">
+                      <a:avLst/>
+                    </a:prstGeom>
+                    <a:noFill/>
+                    <a:ln>
+                      <a:noFill/>
+                    </a:ln>
+                  </pic:spPr>
+                </pic:pic>
+              </a:graphicData>
+            </a:graphic>
+          </wp:inline>
+        </w:drawing>
+      </w:r>
+    </w:p>
+    <w:p>
+      <w:r>
+        <w:br w:type="page"/>
+      </w:r>
+    </w:p>
+    <w:p>
+      <w:r>
+        <w:lastRenderedPageBreak/>
+        <w:t>Made tablecloth texture</w:t>
+      </w:r>
+    </w:p>
+    <w:p>
+      <w:r>
+        <w:rPr>
+          <w:noProof/>
+        </w:rPr>
+        <w:drawing>
+          <wp:inline distT="0" distB="0" distL="0" distR="0">
+            <wp:extent cx="2873829" cy="2895035"/>
+            <wp:effectExtent l="0" t="0" r="3175" b="635"/>
+            <wp:docPr id="7" name="Picture 7" descr="C:\Users\flyQuijote\AppData\Local\Microsoft\Windows\INetCache\Content.Word\tablecloth.png"/>
+            <wp:cNvGraphicFramePr>
+              <a:graphicFrameLocks xmlns:a="http://schemas.openxmlformats.org/drawingml/2006/main" noChangeAspect="1"/>
+            </wp:cNvGraphicFramePr>
+            <a:graphic xmlns:a="http://schemas.openxmlformats.org/drawingml/2006/main">
+              <a:graphicData uri="http://schemas.openxmlformats.org/drawingml/2006/picture">
+                <pic:pic xmlns:pic="http://schemas.openxmlformats.org/drawingml/2006/picture">
+                  <pic:nvPicPr>
+                    <pic:cNvPr id="0" name="Picture 3" descr="C:\Users\flyQuijote\AppData\Local\Microsoft\Windows\INetCache\Content.Word\tablecloth.png"/>
+                    <pic:cNvPicPr>
+                      <a:picLocks noChangeAspect="1" noChangeArrowheads="1"/>
+                    </pic:cNvPicPr>
+                  </pic:nvPicPr>
+                  <pic:blipFill>
+                    <a:blip r:embed="rId10" cstate="print">
+                      <a:extLst>
+                        <a:ext uri="{28A0092B-C50C-407E-A947-70E740481C1C}">
+                          <a14:useLocalDpi xmlns:a14="http://schemas.microsoft.com/office/drawing/2010/main" val="0"/>
+                        </a:ext>
+                      </a:extLst>
+                    </a:blip>
+                    <a:srcRect/>
+                    <a:stretch>
+                      <a:fillRect/>
+                    </a:stretch>
+                  </pic:blipFill>
+                  <pic:spPr bwMode="auto">
+                    <a:xfrm>
+                      <a:off x="0" y="0"/>
+                      <a:ext cx="2876293" cy="2897518"/>
+                    </a:xfrm>
+                    <a:prstGeom prst="rect">
+                      <a:avLst/>
+                    </a:prstGeom>
+                    <a:noFill/>
+                    <a:ln>
+                      <a:noFill/>
+                    </a:ln>
+                  </pic:spPr>
+                </pic:pic>
+              </a:graphicData>
+            </a:graphic>
+          </wp:inline>
+        </w:drawing>
+      </w:r>
+    </w:p>
+    <w:p>
+      <w:r>
+        <w:t>Textured tablecloth</w:t>
+      </w:r>
+    </w:p>
+    <w:p>
+      <w:r>
+        <w:rPr>
+          <w:noProof/>
+        </w:rPr>
+        <w:drawing>
+          <wp:inline distT="0" distB="0" distL="0" distR="0">
+            <wp:extent cx="3549098" cy="1997529"/>
+            <wp:effectExtent l="0" t="0" r="0" b="3175"/>
+            <wp:docPr id="8" name="Picture 8" descr="C:\Users\flyQuijote\AppData\Local\Microsoft\Windows\INetCache\Content.Word\progress4.png"/>
+            <wp:cNvGraphicFramePr>
+              <a:graphicFrameLocks xmlns:a="http://schemas.openxmlformats.org/drawingml/2006/main" noChangeAspect="1"/>
+            </wp:cNvGraphicFramePr>
+            <a:graphic xmlns:a="http://schemas.openxmlformats.org/drawingml/2006/main">
+              <a:graphicData uri="http://schemas.openxmlformats.org/drawingml/2006/picture">
+                <pic:pic xmlns:pic="http://schemas.openxmlformats.org/drawingml/2006/picture">
+                  <pic:nvPicPr>
+                    <pic:cNvPr id="0" name="Picture 4" descr="C:\Users\flyQuijote\AppData\Local\Microsoft\Windows\INetCache\Content.Word\progress4.png"/>
+                    <pic:cNvPicPr>
+                      <a:picLocks noChangeAspect="1" noChangeArrowheads="1"/>
+                    </pic:cNvPicPr>
+                  </pic:nvPicPr>
+                  <pic:blipFill>
+                    <a:blip r:embed="rId11" cstate="print">
+                      <a:extLst>
+                        <a:ext uri="{28A0092B-C50C-407E-A947-70E740481C1C}">
+                          <a14:useLocalDpi xmlns:a14="http://schemas.microsoft.com/office/drawing/2010/main" val="0"/>
+                        </a:ext>
+                      </a:extLst>
+                    </a:blip>
+                    <a:srcRect/>
+                    <a:stretch>
+                      <a:fillRect/>
+                    </a:stretch>
+                  </pic:blipFill>
+                  <pic:spPr bwMode="auto">
+                    <a:xfrm>
+                      <a:off x="0" y="0"/>
+                      <a:ext cx="3565448" cy="2006731"/>
+                    </a:xfrm>
+                    <a:prstGeom prst="rect">
+                      <a:avLst/>
+                    </a:prstGeom>
+                    <a:noFill/>
+                    <a:ln>
+                      <a:noFill/>
+                    </a:ln>
+                  </pic:spPr>
+                </pic:pic>
+              </a:graphicData>
+            </a:graphic>
+          </wp:inline>
+        </w:drawing>
+      </w:r>
+    </w:p>
+    <w:p>
+      <w:r>
+        <w:t>Finished texturing table</w:t>
+      </w:r>
+    </w:p>
+    <w:p>
+      <w:r>
+        <w:rPr>
+          <w:noProof/>
+        </w:rPr>
+        <w:drawing>
+          <wp:inline distT="0" distB="0" distL="0" distR="0">
+            <wp:extent cx="3877895" cy="2182586"/>
+            <wp:effectExtent l="0" t="0" r="8890" b="8255"/>
+            <wp:docPr id="9" name="Picture 9" descr="C:\Users\flyQuijote\AppData\Local\Microsoft\Windows\INetCache\Content.Word\progress5.png"/>
+            <wp:cNvGraphicFramePr>
+              <a:graphicFrameLocks xmlns:a="http://schemas.openxmlformats.org/drawingml/2006/main" noChangeAspect="1"/>
+            </wp:cNvGraphicFramePr>
+            <a:graphic xmlns:a="http://schemas.openxmlformats.org/drawingml/2006/main">
+              <a:graphicData uri="http://schemas.openxmlformats.org/drawingml/2006/picture">
+                <pic:pic xmlns:pic="http://schemas.openxmlformats.org/drawingml/2006/picture">
+                  <pic:nvPicPr>
+                    <pic:cNvPr id="0" name="Picture 5" descr="C:\Users\flyQuijote\AppData\Local\Microsoft\Windows\INetCache\Content.Word\progress5.png"/>
+                    <pic:cNvPicPr>
+                      <a:picLocks noChangeAspect="1" noChangeArrowheads="1"/>
+                    </pic:cNvPicPr>
+                  </pic:nvPicPr>
+                  <pic:blipFill>
+                    <a:blip r:embed="rId12" cstate="print">
+                      <a:extLst>
+                        <a:ext uri="{28A0092B-C50C-407E-A947-70E740481C1C}">
+                          <a14:useLocalDpi xmlns:a14="http://schemas.microsoft.com/office/drawing/2010/main" val="0"/>
+                        </a:ext>
+                      </a:extLst>
+                    </a:blip>
+                    <a:srcRect/>
+                    <a:stretch>
+                      <a:fillRect/>
+                    </a:stretch>
+                  </pic:blipFill>
+                  <pic:spPr bwMode="auto">
+                    <a:xfrm>
+                      <a:off x="0" y="0"/>
+                      <a:ext cx="3886956" cy="2187686"/>
+                    </a:xfrm>
+                    <a:prstGeom prst="rect">
+                      <a:avLst/>
+                    </a:prstGeom>
+                    <a:noFill/>
+                    <a:ln>
+                      <a:noFill/>
+                    </a:ln>
+                  </pic:spPr>
+                </pic:pic>
+              </a:graphicData>
+            </a:graphic>
+          </wp:inline>
+        </w:drawing>
       </w:r>
       <w:bookmarkStart w:id="0" w:name="_GoBack"/>
       <w:bookmarkEnd w:id="0"/>

</xml_diff>